<commit_message>
Update TTCS_ Kế hoạch thực hiện.docx
</commit_message>
<xml_diff>
--- a/TTCS_ Kế hoạch thực hiện.docx
+++ b/TTCS_ Kế hoạch thực hiện.docx
@@ -611,31 +611,6 @@
                 <w:szCs w:val="24"/>
               </w:rPr>
             </w:pPr>
-            <w:r>
-              <w:rPr>
-                <w:rFonts w:cs="Times New Roman"/>
-                <w:szCs w:val="24"/>
-              </w:rPr>
-              <w:t>- Viết báo cáo (Phần mở đầu, Lý do chọn đề tài, cơ sở lý thuyết)</w:t>
-            </w:r>
-          </w:p>
-          <w:p>
-            <w:pPr>
-              <w:pStyle w:val="ListParagraph"/>
-              <w:ind w:left="0"/>
-              <w:jc w:val="both"/>
-              <w:rPr>
-                <w:rFonts w:cs="Times New Roman"/>
-                <w:szCs w:val="24"/>
-              </w:rPr>
-            </w:pPr>
-            <w:r>
-              <w:rPr>
-                <w:rFonts w:cs="Times New Roman"/>
-                <w:szCs w:val="24"/>
-              </w:rPr>
-              <w:t>- Phân tích thiết kế: dữ liệu, thuật toán, giao diện.</w:t>
-            </w:r>
           </w:p>
         </w:tc>
         <w:tc>
@@ -796,50 +771,6 @@
                 <w:szCs w:val="24"/>
               </w:rPr>
             </w:pPr>
-            <w:r>
-              <w:rPr>
-                <w:rFonts w:cs="Times New Roman"/>
-                <w:szCs w:val="24"/>
-              </w:rPr>
-              <w:t>Đã làm.</w:t>
-            </w:r>
-          </w:p>
-          <w:p>
-            <w:pPr>
-              <w:pStyle w:val="ListParagraph"/>
-              <w:ind w:left="0" w:right="-108"/>
-              <w:rPr>
-                <w:rFonts w:cs="Times New Roman"/>
-                <w:szCs w:val="24"/>
-              </w:rPr>
-            </w:pPr>
-          </w:p>
-          <w:p>
-            <w:pPr>
-              <w:pStyle w:val="ListParagraph"/>
-              <w:ind w:left="0" w:right="-108"/>
-              <w:rPr>
-                <w:rFonts w:cs="Times New Roman"/>
-                <w:szCs w:val="24"/>
-              </w:rPr>
-            </w:pPr>
-          </w:p>
-          <w:p>
-            <w:pPr>
-              <w:pStyle w:val="ListParagraph"/>
-              <w:ind w:left="0" w:right="-108"/>
-              <w:rPr>
-                <w:rFonts w:cs="Times New Roman"/>
-                <w:szCs w:val="24"/>
-              </w:rPr>
-            </w:pPr>
-            <w:r>
-              <w:rPr>
-                <w:rFonts w:cs="Times New Roman"/>
-                <w:szCs w:val="24"/>
-              </w:rPr>
-              <w:t>Đã làm.</w:t>
-            </w:r>
           </w:p>
         </w:tc>
         <w:tc>
@@ -1000,155 +931,38 @@
           </w:tcPr>
           <w:p>
             <w:pPr>
-              <w:ind w:right="-108"/>
-              <w:rPr>
-                <w:rFonts w:ascii="Times New Roman" w:hAnsi="Times New Roman" w:cs="Times New Roman"/>
-                <w:sz w:val="24"/>
-                <w:szCs w:val="24"/>
-              </w:rPr>
-            </w:pPr>
-            <w:r>
-              <w:rPr>
-                <w:rFonts w:ascii="Times New Roman" w:hAnsi="Times New Roman" w:cs="Times New Roman"/>
-                <w:sz w:val="24"/>
-                <w:szCs w:val="24"/>
-              </w:rPr>
-              <w:t>-</w:t>
-            </w:r>
-            <w:r>
-              <w:rPr>
-                <w:rFonts w:ascii="Times New Roman" w:hAnsi="Times New Roman" w:cs="Times New Roman"/>
-                <w:sz w:val="24"/>
-                <w:szCs w:val="24"/>
-              </w:rPr>
-              <w:t xml:space="preserve"> </w:t>
-            </w:r>
-            <w:r>
-              <w:rPr>
-                <w:rFonts w:ascii="Times New Roman" w:hAnsi="Times New Roman" w:cs="Times New Roman"/>
-                <w:sz w:val="24"/>
-                <w:szCs w:val="24"/>
-              </w:rPr>
-              <w:t>Mô phỏng bằng tay  về thuậ</w:t>
-            </w:r>
-            <w:r>
-              <w:rPr>
-                <w:rFonts w:ascii="Times New Roman" w:hAnsi="Times New Roman" w:cs="Times New Roman"/>
-                <w:sz w:val="24"/>
-                <w:szCs w:val="24"/>
-              </w:rPr>
-              <w:t>t toán Kruskal</w:t>
-            </w:r>
-            <w:r>
-              <w:rPr>
-                <w:rFonts w:ascii="Times New Roman" w:hAnsi="Times New Roman" w:cs="Times New Roman"/>
-                <w:sz w:val="24"/>
-                <w:szCs w:val="24"/>
-              </w:rPr>
-              <w:t>.</w:t>
-            </w:r>
-          </w:p>
-          <w:p>
-            <w:pPr>
-              <w:pStyle w:val="ListParagraph"/>
-              <w:ind w:left="0" w:right="-108"/>
-              <w:rPr>
-                <w:rFonts w:cs="Times New Roman"/>
-                <w:szCs w:val="24"/>
-              </w:rPr>
-            </w:pPr>
-            <w:r>
-              <w:rPr>
-                <w:rFonts w:cs="Times New Roman"/>
-                <w:szCs w:val="24"/>
-              </w:rPr>
-              <w:t xml:space="preserve">- </w:t>
-            </w:r>
-            <w:r>
-              <w:rPr>
-                <w:rFonts w:cs="Times New Roman"/>
-                <w:szCs w:val="24"/>
-              </w:rPr>
-              <w:t>Làm</w:t>
-            </w:r>
-            <w:r>
-              <w:rPr>
-                <w:rFonts w:cs="Times New Roman"/>
-                <w:szCs w:val="24"/>
-              </w:rPr>
-              <w:t xml:space="preserve"> ví dụ minh họa.</w:t>
-            </w:r>
-          </w:p>
-          <w:p>
-            <w:pPr>
-              <w:pStyle w:val="ListParagraph"/>
-              <w:ind w:left="0" w:right="-108"/>
-              <w:rPr>
-                <w:rFonts w:cs="Times New Roman"/>
-                <w:szCs w:val="24"/>
-              </w:rPr>
-            </w:pPr>
-            <w:r>
-              <w:rPr>
-                <w:rFonts w:cs="Times New Roman"/>
-                <w:szCs w:val="24"/>
-              </w:rPr>
-              <w:t xml:space="preserve">- </w:t>
-            </w:r>
-            <w:r>
-              <w:rPr>
-                <w:rFonts w:cs="Times New Roman"/>
-                <w:szCs w:val="24"/>
-              </w:rPr>
-              <w:t>Xây dựng chương trình</w:t>
-            </w:r>
-          </w:p>
-          <w:p>
-            <w:pPr>
-              <w:pStyle w:val="ListParagraph"/>
-              <w:ind w:left="0" w:right="-108"/>
-              <w:rPr>
-                <w:rFonts w:cs="Times New Roman"/>
-                <w:szCs w:val="24"/>
-              </w:rPr>
-            </w:pPr>
-            <w:r>
-              <w:rPr>
-                <w:rFonts w:cs="Times New Roman"/>
-                <w:szCs w:val="24"/>
-              </w:rPr>
-              <w:t xml:space="preserve">- </w:t>
-            </w:r>
-            <w:r>
-              <w:rPr>
-                <w:rFonts w:cs="Times New Roman"/>
-                <w:szCs w:val="24"/>
-              </w:rPr>
-              <w:t>Cài đặt</w:t>
-            </w:r>
-            <w:r>
-              <w:rPr>
-                <w:rFonts w:cs="Times New Roman"/>
-                <w:szCs w:val="24"/>
-              </w:rPr>
-              <w:t>.</w:t>
-            </w:r>
-          </w:p>
-          <w:p>
-            <w:pPr>
-              <w:pStyle w:val="ListParagraph"/>
-              <w:ind w:left="0" w:right="-108"/>
-              <w:rPr>
-                <w:rFonts w:cs="Times New Roman"/>
-                <w:szCs w:val="24"/>
-              </w:rPr>
-            </w:pPr>
-            <w:r>
-              <w:rPr>
-                <w:rFonts w:cs="Times New Roman"/>
-                <w:szCs w:val="24"/>
-              </w:rPr>
-              <w:t>Viết báo cáo (Phần Phân tích thiết kế)</w:t>
+              <w:pStyle w:val="ListParagraph"/>
+              <w:ind w:left="0"/>
+              <w:jc w:val="both"/>
+              <w:rPr>
+                <w:rFonts w:cs="Times New Roman"/>
+                <w:szCs w:val="24"/>
+              </w:rPr>
+            </w:pPr>
+            <w:r>
+              <w:rPr>
+                <w:rFonts w:cs="Times New Roman"/>
+                <w:szCs w:val="24"/>
+              </w:rPr>
+              <w:t>- Viết báo cáo (Phần mở đầu, Lý do chọn đề tài, cơ sở lý thuyết)</w:t>
+            </w:r>
+          </w:p>
+          <w:p>
+            <w:pPr>
+              <w:pStyle w:val="ListParagraph"/>
+              <w:ind w:left="0"/>
+              <w:jc w:val="both"/>
+              <w:rPr>
+                <w:rFonts w:cs="Times New Roman"/>
+                <w:szCs w:val="24"/>
+              </w:rPr>
+            </w:pPr>
+            <w:r>
+              <w:rPr>
+                <w:rFonts w:cs="Times New Roman"/>
+                <w:szCs w:val="24"/>
+              </w:rPr>
+              <w:t>- Phân tích thiết kế: dữ liệu, thuật toán, giao diện.</w:t>
             </w:r>
           </w:p>
         </w:tc>
@@ -1192,40 +1006,6 @@
                 <w:szCs w:val="24"/>
               </w:rPr>
             </w:pPr>
-            <w:r>
-              <w:rPr>
-                <w:rFonts w:cs="Times New Roman"/>
-                <w:szCs w:val="24"/>
-              </w:rPr>
-              <w:t>Đã làm.</w:t>
-            </w:r>
-          </w:p>
-          <w:p>
-            <w:pPr>
-              <w:pStyle w:val="ListParagraph"/>
-              <w:ind w:left="0" w:right="-108"/>
-              <w:rPr>
-                <w:rFonts w:cs="Times New Roman"/>
-                <w:szCs w:val="24"/>
-              </w:rPr>
-            </w:pPr>
-            <w:r>
-              <w:rPr>
-                <w:rFonts w:cs="Times New Roman"/>
-                <w:szCs w:val="24"/>
-              </w:rPr>
-              <w:t>Đã làm.</w:t>
-            </w:r>
-          </w:p>
-          <w:p>
-            <w:pPr>
-              <w:pStyle w:val="ListParagraph"/>
-              <w:ind w:left="0" w:right="-108"/>
-              <w:rPr>
-                <w:rFonts w:cs="Times New Roman"/>
-                <w:szCs w:val="24"/>
-              </w:rPr>
-            </w:pPr>
           </w:p>
           <w:p>
             <w:pPr>
@@ -1249,36 +1029,6 @@
           <w:tcPr>
             <w:tcW w:w="1400" w:type="dxa"/>
           </w:tcPr>
-          <w:p>
-            <w:pPr>
-              <w:pStyle w:val="ListParagraph"/>
-              <w:ind w:left="0" w:right="-108"/>
-              <w:rPr>
-                <w:rFonts w:cs="Times New Roman"/>
-                <w:szCs w:val="24"/>
-              </w:rPr>
-            </w:pPr>
-          </w:p>
-          <w:p>
-            <w:pPr>
-              <w:pStyle w:val="ListParagraph"/>
-              <w:ind w:left="0" w:right="-108"/>
-              <w:rPr>
-                <w:rFonts w:cs="Times New Roman"/>
-                <w:szCs w:val="24"/>
-              </w:rPr>
-            </w:pPr>
-          </w:p>
-          <w:p>
-            <w:pPr>
-              <w:pStyle w:val="ListParagraph"/>
-              <w:ind w:left="0" w:right="-108"/>
-              <w:rPr>
-                <w:rFonts w:cs="Times New Roman"/>
-                <w:szCs w:val="24"/>
-              </w:rPr>
-            </w:pPr>
-          </w:p>
           <w:p>
             <w:pPr>
               <w:pStyle w:val="ListParagraph"/>
@@ -1343,6 +1093,56 @@
           </w:tcPr>
           <w:p>
             <w:pPr>
+              <w:ind w:right="-108"/>
+              <w:rPr>
+                <w:rFonts w:ascii="Times New Roman" w:hAnsi="Times New Roman" w:cs="Times New Roman"/>
+                <w:sz w:val="24"/>
+                <w:szCs w:val="24"/>
+              </w:rPr>
+            </w:pPr>
+            <w:r>
+              <w:rPr>
+                <w:rFonts w:ascii="Times New Roman" w:hAnsi="Times New Roman" w:cs="Times New Roman"/>
+                <w:sz w:val="24"/>
+                <w:szCs w:val="24"/>
+              </w:rPr>
+              <w:t>-</w:t>
+            </w:r>
+            <w:r>
+              <w:rPr>
+                <w:rFonts w:ascii="Times New Roman" w:hAnsi="Times New Roman" w:cs="Times New Roman"/>
+                <w:sz w:val="24"/>
+                <w:szCs w:val="24"/>
+              </w:rPr>
+              <w:t xml:space="preserve"> </w:t>
+            </w:r>
+            <w:r>
+              <w:rPr>
+                <w:rFonts w:ascii="Times New Roman" w:hAnsi="Times New Roman" w:cs="Times New Roman"/>
+                <w:sz w:val="24"/>
+                <w:szCs w:val="24"/>
+              </w:rPr>
+              <w:t>Mô phỏng bằng tay  về thuậ</w:t>
+            </w:r>
+            <w:r>
+              <w:rPr>
+                <w:rFonts w:ascii="Times New Roman" w:hAnsi="Times New Roman" w:cs="Times New Roman"/>
+                <w:sz w:val="24"/>
+                <w:szCs w:val="24"/>
+              </w:rPr>
+              <w:t>t toán Kruskal</w:t>
+            </w:r>
+            <w:r>
+              <w:rPr>
+                <w:rFonts w:ascii="Times New Roman" w:hAnsi="Times New Roman" w:cs="Times New Roman"/>
+                <w:sz w:val="24"/>
+                <w:szCs w:val="24"/>
+              </w:rPr>
+              <w:t>.</w:t>
+            </w:r>
+          </w:p>
+          <w:p>
+            <w:pPr>
               <w:pStyle w:val="ListParagraph"/>
               <w:ind w:left="0" w:right="-108"/>
               <w:rPr>
@@ -1362,7 +1162,14 @@
                 <w:rFonts w:cs="Times New Roman"/>
                 <w:szCs w:val="24"/>
               </w:rPr>
-              <w:t>Đọc tài liệu hướng dẫn xây dựng giao diện mô phỏng thuật toán.</w:t>
+              <w:t>Làm</w:t>
+            </w:r>
+            <w:r>
+              <w:rPr>
+                <w:rFonts w:cs="Times New Roman"/>
+                <w:szCs w:val="24"/>
+              </w:rPr>
+              <w:t xml:space="preserve"> ví dụ minh họa.</w:t>
             </w:r>
           </w:p>
           <w:p>
@@ -1386,15 +1193,7 @@
                 <w:rFonts w:cs="Times New Roman"/>
                 <w:szCs w:val="24"/>
               </w:rPr>
-              <w:t xml:space="preserve">Xây dựng giao diện mô </w:t>
-            </w:r>
-            <w:r>
-              <w:rPr>
-                <w:rFonts w:cs="Times New Roman"/>
-                <w:szCs w:val="24"/>
-              </w:rPr>
-              <w:lastRenderedPageBreak/>
-              <w:t>phỏng thuật toán Kruskal.</w:t>
+              <w:t>Xây dựng chương trình</w:t>
             </w:r>
           </w:p>
           <w:p>
@@ -1418,18 +1217,32 @@
                 <w:rFonts w:cs="Times New Roman"/>
                 <w:szCs w:val="24"/>
               </w:rPr>
-              <w:t>Viết báo cáo (Phần kết luận, Tài liệu tham khảo, hướng phát triển).</w:t>
-            </w:r>
-          </w:p>
-          <w:p>
-            <w:pPr>
-              <w:pStyle w:val="ListParagraph"/>
-              <w:ind w:left="0" w:right="-108"/>
-              <w:rPr>
-                <w:rFonts w:cs="Times New Roman"/>
-                <w:szCs w:val="24"/>
-              </w:rPr>
-            </w:pPr>
+              <w:t>Cài đặt</w:t>
+            </w:r>
+            <w:r>
+              <w:rPr>
+                <w:rFonts w:cs="Times New Roman"/>
+                <w:szCs w:val="24"/>
+              </w:rPr>
+              <w:t>.</w:t>
+            </w:r>
+          </w:p>
+          <w:p>
+            <w:pPr>
+              <w:pStyle w:val="ListParagraph"/>
+              <w:ind w:left="0" w:right="-108"/>
+              <w:rPr>
+                <w:rFonts w:cs="Times New Roman"/>
+                <w:szCs w:val="24"/>
+              </w:rPr>
+            </w:pPr>
+            <w:r>
+              <w:rPr>
+                <w:rFonts w:cs="Times New Roman"/>
+                <w:szCs w:val="24"/>
+              </w:rPr>
+              <w:t>Viết báo cáo (Phần Phân tích thiết kế)</w:t>
+            </w:r>
           </w:p>
         </w:tc>
         <w:tc>
@@ -1450,11 +1263,79 @@
                 <w:rFonts w:cs="Times New Roman"/>
                 <w:szCs w:val="24"/>
               </w:rPr>
-              <w:lastRenderedPageBreak/>
-              <w:t>Đã làm</w:t>
-            </w:r>
-            <w:bookmarkStart w:id="0" w:name="_GoBack"/>
-            <w:bookmarkEnd w:id="0"/>
+              <w:t>Đã làm.</w:t>
+            </w:r>
+          </w:p>
+          <w:p>
+            <w:pPr>
+              <w:pStyle w:val="ListParagraph"/>
+              <w:ind w:left="0" w:right="-108"/>
+              <w:rPr>
+                <w:rFonts w:cs="Times New Roman"/>
+                <w:szCs w:val="24"/>
+              </w:rPr>
+            </w:pPr>
+          </w:p>
+          <w:p>
+            <w:pPr>
+              <w:pStyle w:val="ListParagraph"/>
+              <w:ind w:left="0" w:right="-108"/>
+              <w:rPr>
+                <w:rFonts w:cs="Times New Roman"/>
+                <w:szCs w:val="24"/>
+              </w:rPr>
+            </w:pPr>
+            <w:r>
+              <w:rPr>
+                <w:rFonts w:cs="Times New Roman"/>
+                <w:szCs w:val="24"/>
+              </w:rPr>
+              <w:t>Đã làm.</w:t>
+            </w:r>
+          </w:p>
+          <w:p>
+            <w:pPr>
+              <w:pStyle w:val="ListParagraph"/>
+              <w:ind w:left="0" w:right="-108"/>
+              <w:rPr>
+                <w:rFonts w:cs="Times New Roman"/>
+                <w:szCs w:val="24"/>
+              </w:rPr>
+            </w:pPr>
+            <w:r>
+              <w:rPr>
+                <w:rFonts w:cs="Times New Roman"/>
+                <w:szCs w:val="24"/>
+              </w:rPr>
+              <w:t>Đã làm.</w:t>
+            </w:r>
+          </w:p>
+          <w:p>
+            <w:pPr>
+              <w:pStyle w:val="ListParagraph"/>
+              <w:ind w:left="0" w:right="-108"/>
+              <w:rPr>
+                <w:rFonts w:cs="Times New Roman"/>
+                <w:szCs w:val="24"/>
+              </w:rPr>
+            </w:pPr>
+          </w:p>
+          <w:p>
+            <w:pPr>
+              <w:pStyle w:val="ListParagraph"/>
+              <w:ind w:left="0" w:right="-108"/>
+              <w:rPr>
+                <w:rFonts w:cs="Times New Roman"/>
+                <w:szCs w:val="24"/>
+              </w:rPr>
+            </w:pPr>
+            <w:r>
+              <w:rPr>
+                <w:rFonts w:cs="Times New Roman"/>
+                <w:szCs w:val="24"/>
+              </w:rPr>
+              <w:t>Đã làm.</w:t>
+            </w:r>
           </w:p>
         </w:tc>
         <w:tc>
@@ -1470,6 +1351,43 @@
                 <w:szCs w:val="24"/>
               </w:rPr>
             </w:pPr>
+          </w:p>
+          <w:p>
+            <w:pPr>
+              <w:pStyle w:val="ListParagraph"/>
+              <w:ind w:left="0" w:right="-108"/>
+              <w:rPr>
+                <w:rFonts w:cs="Times New Roman"/>
+                <w:szCs w:val="24"/>
+              </w:rPr>
+            </w:pPr>
+          </w:p>
+          <w:p>
+            <w:pPr>
+              <w:pStyle w:val="ListParagraph"/>
+              <w:ind w:left="0" w:right="-108"/>
+              <w:rPr>
+                <w:rFonts w:cs="Times New Roman"/>
+                <w:szCs w:val="24"/>
+              </w:rPr>
+            </w:pPr>
+          </w:p>
+          <w:p>
+            <w:pPr>
+              <w:pStyle w:val="ListParagraph"/>
+              <w:ind w:left="0" w:right="-108"/>
+              <w:rPr>
+                <w:rFonts w:cs="Times New Roman"/>
+                <w:szCs w:val="24"/>
+              </w:rPr>
+            </w:pPr>
+            <w:r>
+              <w:rPr>
+                <w:rFonts w:cs="Times New Roman"/>
+                <w:szCs w:val="24"/>
+              </w:rPr>
+              <w:t>Tốt</w:t>
+            </w:r>
           </w:p>
         </w:tc>
         <w:tc>
@@ -1508,7 +1426,6 @@
                 <w:rFonts w:cs="Times New Roman"/>
                 <w:szCs w:val="24"/>
               </w:rPr>
-              <w:lastRenderedPageBreak/>
               <w:t>4</w:t>
             </w:r>
           </w:p>
@@ -1532,7 +1449,7 @@
                 <w:sz w:val="24"/>
                 <w:szCs w:val="24"/>
               </w:rPr>
-              <w:t xml:space="preserve">- </w:t>
+              <w:t xml:space="preserve">- Tìm hiểu tài liệu về </w:t>
             </w:r>
             <w:r>
               <w:rPr>
@@ -1540,7 +1457,7 @@
                 <w:sz w:val="24"/>
                 <w:szCs w:val="24"/>
               </w:rPr>
-              <w:t>Tổng hợp kết quả</w:t>
+              <w:t>Arc</w:t>
             </w:r>
             <w:r>
               <w:rPr>
@@ -1548,54 +1465,78 @@
                 <w:sz w:val="24"/>
                 <w:szCs w:val="24"/>
               </w:rPr>
-              <w:t xml:space="preserve"> cài đặt thuật toán</w:t>
-            </w:r>
-            <w:r>
+              <w:t>GIS</w:t>
+            </w:r>
+          </w:p>
+          <w:p>
+            <w:pPr>
+              <w:ind w:right="-108"/>
               <w:rPr>
                 <w:rFonts w:ascii="Times New Roman" w:hAnsi="Times New Roman" w:cs="Times New Roman"/>
                 <w:sz w:val="24"/>
                 <w:szCs w:val="24"/>
               </w:rPr>
-              <w:t xml:space="preserve"> và giao diện đồ họa mô phỏng</w:t>
-            </w:r>
+            </w:pPr>
             <w:r>
               <w:rPr>
                 <w:rFonts w:ascii="Times New Roman" w:hAnsi="Times New Roman" w:cs="Times New Roman"/>
                 <w:sz w:val="24"/>
                 <w:szCs w:val="24"/>
               </w:rPr>
-              <w:t xml:space="preserve">. </w:t>
-            </w:r>
-          </w:p>
-          <w:p>
-            <w:pPr>
-              <w:pStyle w:val="ListParagraph"/>
-              <w:ind w:left="0" w:right="-108"/>
-              <w:rPr>
-                <w:rFonts w:cs="Times New Roman"/>
-                <w:szCs w:val="24"/>
-              </w:rPr>
-            </w:pPr>
-            <w:r>
-              <w:rPr>
-                <w:rFonts w:cs="Times New Roman"/>
-                <w:szCs w:val="24"/>
-              </w:rPr>
-              <w:t xml:space="preserve">- </w:t>
-            </w:r>
-            <w:r>
-              <w:rPr>
-                <w:rFonts w:cs="Times New Roman"/>
-                <w:szCs w:val="24"/>
-              </w:rPr>
-              <w:t>Hoàn chỉnh báo cáo đề</w:t>
-            </w:r>
-            <w:r>
-              <w:rPr>
-                <w:rFonts w:cs="Times New Roman"/>
-                <w:szCs w:val="24"/>
-              </w:rPr>
-              <w:t xml:space="preserve"> tài và đưa lên GitHup.</w:t>
+              <w:t xml:space="preserve">- Tìm khung đường ngắn </w:t>
+            </w:r>
+            <w:r>
+              <w:rPr>
+                <w:rFonts w:ascii="Times New Roman" w:hAnsi="Times New Roman" w:cs="Times New Roman"/>
+                <w:sz w:val="24"/>
+                <w:szCs w:val="24"/>
+              </w:rPr>
+              <w:lastRenderedPageBreak/>
+              <w:t>nhất giữa các điểm (lớp điểm và lớp đường) với chi phí là trọng số.</w:t>
+            </w:r>
+          </w:p>
+          <w:p>
+            <w:pPr>
+              <w:ind w:right="-108"/>
+              <w:rPr>
+                <w:rFonts w:ascii="Times New Roman" w:hAnsi="Times New Roman" w:cs="Times New Roman"/>
+                <w:sz w:val="24"/>
+                <w:szCs w:val="24"/>
+              </w:rPr>
+            </w:pPr>
+            <w:r>
+              <w:rPr>
+                <w:rFonts w:ascii="Times New Roman" w:hAnsi="Times New Roman" w:cs="Times New Roman"/>
+                <w:sz w:val="24"/>
+                <w:szCs w:val="24"/>
+              </w:rPr>
+              <w:t>- Thự</w:t>
+            </w:r>
+            <w:r>
+              <w:rPr>
+                <w:rFonts w:ascii="Times New Roman" w:hAnsi="Times New Roman" w:cs="Times New Roman"/>
+                <w:sz w:val="24"/>
+                <w:szCs w:val="24"/>
+              </w:rPr>
+              <w:t>c hiện tìm con đường đi đến các dịch vụ (điểm ) cách 1 điểm tùy chọn.</w:t>
+            </w:r>
+          </w:p>
+          <w:p>
+            <w:pPr>
+              <w:ind w:right="-108"/>
+              <w:rPr>
+                <w:rFonts w:ascii="Times New Roman" w:hAnsi="Times New Roman" w:cs="Times New Roman"/>
+                <w:sz w:val="24"/>
+                <w:szCs w:val="24"/>
+              </w:rPr>
+            </w:pPr>
+            <w:r>
+              <w:rPr>
+                <w:rFonts w:ascii="Times New Roman" w:hAnsi="Times New Roman" w:cs="Times New Roman"/>
+                <w:sz w:val="24"/>
+                <w:szCs w:val="24"/>
+              </w:rPr>
+              <w:t>- Viết báo cáo vào file và đăng lên githup.</w:t>
             </w:r>
           </w:p>
         </w:tc>
@@ -1612,6 +1553,277 @@
                 <w:szCs w:val="24"/>
               </w:rPr>
             </w:pPr>
+            <w:r>
+              <w:rPr>
+                <w:rFonts w:cs="Times New Roman"/>
+                <w:szCs w:val="24"/>
+              </w:rPr>
+              <w:lastRenderedPageBreak/>
+              <w:t>Đã làm.</w:t>
+            </w:r>
+          </w:p>
+          <w:p>
+            <w:pPr>
+              <w:pStyle w:val="ListParagraph"/>
+              <w:ind w:left="0" w:right="-108"/>
+              <w:rPr>
+                <w:rFonts w:cs="Times New Roman"/>
+                <w:szCs w:val="24"/>
+              </w:rPr>
+            </w:pPr>
+          </w:p>
+          <w:p>
+            <w:pPr>
+              <w:pStyle w:val="ListParagraph"/>
+              <w:ind w:left="0" w:right="-108"/>
+              <w:rPr>
+                <w:rFonts w:cs="Times New Roman"/>
+                <w:szCs w:val="24"/>
+              </w:rPr>
+            </w:pPr>
+            <w:r>
+              <w:rPr>
+                <w:rFonts w:cs="Times New Roman"/>
+                <w:szCs w:val="24"/>
+              </w:rPr>
+              <w:t>Đã làm.</w:t>
+            </w:r>
+          </w:p>
+          <w:p>
+            <w:pPr>
+              <w:pStyle w:val="ListParagraph"/>
+              <w:ind w:left="0" w:right="-108"/>
+              <w:rPr>
+                <w:rFonts w:cs="Times New Roman"/>
+                <w:szCs w:val="24"/>
+              </w:rPr>
+            </w:pPr>
+          </w:p>
+          <w:p>
+            <w:pPr>
+              <w:pStyle w:val="ListParagraph"/>
+              <w:ind w:left="0" w:right="-108"/>
+              <w:rPr>
+                <w:rFonts w:cs="Times New Roman"/>
+                <w:szCs w:val="24"/>
+              </w:rPr>
+            </w:pPr>
+          </w:p>
+          <w:p>
+            <w:pPr>
+              <w:pStyle w:val="ListParagraph"/>
+              <w:ind w:left="0" w:right="-108"/>
+              <w:rPr>
+                <w:rFonts w:cs="Times New Roman"/>
+                <w:szCs w:val="24"/>
+              </w:rPr>
+            </w:pPr>
+          </w:p>
+          <w:p>
+            <w:pPr>
+              <w:pStyle w:val="ListParagraph"/>
+              <w:ind w:left="0" w:right="-108"/>
+              <w:rPr>
+                <w:rFonts w:cs="Times New Roman"/>
+                <w:szCs w:val="24"/>
+              </w:rPr>
+            </w:pPr>
+            <w:bookmarkStart w:id="0" w:name="_GoBack"/>
+            <w:bookmarkEnd w:id="0"/>
+          </w:p>
+          <w:p>
+            <w:pPr>
+              <w:pStyle w:val="ListParagraph"/>
+              <w:ind w:left="0" w:right="-108"/>
+              <w:rPr>
+                <w:rFonts w:cs="Times New Roman"/>
+                <w:szCs w:val="24"/>
+              </w:rPr>
+            </w:pPr>
+          </w:p>
+          <w:p>
+            <w:pPr>
+              <w:pStyle w:val="ListParagraph"/>
+              <w:ind w:left="0" w:right="-108"/>
+              <w:rPr>
+                <w:rFonts w:cs="Times New Roman"/>
+                <w:szCs w:val="24"/>
+              </w:rPr>
+            </w:pPr>
+          </w:p>
+          <w:p>
+            <w:pPr>
+              <w:pStyle w:val="ListParagraph"/>
+              <w:ind w:left="0" w:right="-108"/>
+              <w:rPr>
+                <w:rFonts w:cs="Times New Roman"/>
+                <w:szCs w:val="24"/>
+              </w:rPr>
+            </w:pPr>
+          </w:p>
+        </w:tc>
+        <w:tc>
+          <w:tcPr>
+            <w:tcW w:w="1400" w:type="dxa"/>
+          </w:tcPr>
+          <w:p>
+            <w:pPr>
+              <w:pStyle w:val="ListParagraph"/>
+              <w:ind w:left="0" w:right="-108"/>
+              <w:rPr>
+                <w:rFonts w:cs="Times New Roman"/>
+                <w:szCs w:val="24"/>
+              </w:rPr>
+            </w:pPr>
+          </w:p>
+        </w:tc>
+        <w:tc>
+          <w:tcPr>
+            <w:tcW w:w="1384" w:type="dxa"/>
+          </w:tcPr>
+          <w:p>
+            <w:pPr>
+              <w:pStyle w:val="ListParagraph"/>
+              <w:ind w:left="0" w:right="-108"/>
+              <w:rPr>
+                <w:rFonts w:cs="Times New Roman"/>
+                <w:szCs w:val="24"/>
+              </w:rPr>
+            </w:pPr>
+          </w:p>
+        </w:tc>
+      </w:tr>
+      <w:tr>
+        <w:tc>
+          <w:tcPr>
+            <w:tcW w:w="834" w:type="dxa"/>
+          </w:tcPr>
+          <w:p>
+            <w:pPr>
+              <w:pStyle w:val="ListParagraph"/>
+              <w:ind w:left="0" w:right="-108"/>
+              <w:jc w:val="center"/>
+              <w:rPr>
+                <w:rFonts w:cs="Times New Roman"/>
+                <w:szCs w:val="24"/>
+              </w:rPr>
+            </w:pPr>
+            <w:r>
+              <w:rPr>
+                <w:rFonts w:cs="Times New Roman"/>
+                <w:szCs w:val="24"/>
+              </w:rPr>
+              <w:lastRenderedPageBreak/>
+              <w:t>5</w:t>
+            </w:r>
+          </w:p>
+        </w:tc>
+        <w:tc>
+          <w:tcPr>
+            <w:tcW w:w="2647" w:type="dxa"/>
+          </w:tcPr>
+          <w:p>
+            <w:pPr>
+              <w:ind w:right="-108"/>
+              <w:rPr>
+                <w:rFonts w:ascii="Times New Roman" w:hAnsi="Times New Roman" w:cs="Times New Roman"/>
+                <w:sz w:val="24"/>
+                <w:szCs w:val="24"/>
+              </w:rPr>
+            </w:pPr>
+            <w:r>
+              <w:rPr>
+                <w:rFonts w:ascii="Times New Roman" w:hAnsi="Times New Roman" w:cs="Times New Roman"/>
+                <w:sz w:val="24"/>
+                <w:szCs w:val="24"/>
+              </w:rPr>
+              <w:t xml:space="preserve">- </w:t>
+            </w:r>
+            <w:r>
+              <w:rPr>
+                <w:rFonts w:ascii="Times New Roman" w:hAnsi="Times New Roman" w:cs="Times New Roman"/>
+                <w:sz w:val="24"/>
+                <w:szCs w:val="24"/>
+              </w:rPr>
+              <w:t>Tổng hợp kết quả</w:t>
+            </w:r>
+            <w:r>
+              <w:rPr>
+                <w:rFonts w:ascii="Times New Roman" w:hAnsi="Times New Roman" w:cs="Times New Roman"/>
+                <w:sz w:val="24"/>
+                <w:szCs w:val="24"/>
+              </w:rPr>
+              <w:t xml:space="preserve"> cài đặt thuật toán</w:t>
+            </w:r>
+            <w:r>
+              <w:rPr>
+                <w:rFonts w:ascii="Times New Roman" w:hAnsi="Times New Roman" w:cs="Times New Roman"/>
+                <w:sz w:val="24"/>
+                <w:szCs w:val="24"/>
+              </w:rPr>
+              <w:t xml:space="preserve"> và giao diện đồ họa mô phỏng</w:t>
+            </w:r>
+            <w:r>
+              <w:rPr>
+                <w:rFonts w:ascii="Times New Roman" w:hAnsi="Times New Roman" w:cs="Times New Roman"/>
+                <w:sz w:val="24"/>
+                <w:szCs w:val="24"/>
+              </w:rPr>
+              <w:t xml:space="preserve">. </w:t>
+            </w:r>
+          </w:p>
+          <w:p>
+            <w:pPr>
+              <w:pStyle w:val="ListParagraph"/>
+              <w:ind w:left="0" w:right="-108"/>
+              <w:rPr>
+                <w:rFonts w:cs="Times New Roman"/>
+                <w:szCs w:val="24"/>
+              </w:rPr>
+            </w:pPr>
+            <w:r>
+              <w:rPr>
+                <w:rFonts w:cs="Times New Roman"/>
+                <w:szCs w:val="24"/>
+              </w:rPr>
+              <w:t xml:space="preserve">- </w:t>
+            </w:r>
+            <w:r>
+              <w:rPr>
+                <w:rFonts w:cs="Times New Roman"/>
+                <w:szCs w:val="24"/>
+              </w:rPr>
+              <w:t>Hoàn chỉnh báo cáo đề</w:t>
+            </w:r>
+            <w:r>
+              <w:rPr>
+                <w:rFonts w:cs="Times New Roman"/>
+                <w:szCs w:val="24"/>
+              </w:rPr>
+              <w:t xml:space="preserve"> tài và đưa lên GitHup.</w:t>
+            </w:r>
+          </w:p>
+        </w:tc>
+        <w:tc>
+          <w:tcPr>
+            <w:tcW w:w="2365" w:type="dxa"/>
+          </w:tcPr>
+          <w:p>
+            <w:pPr>
+              <w:pStyle w:val="ListParagraph"/>
+              <w:ind w:left="0" w:right="-108"/>
+              <w:rPr>
+                <w:rFonts w:cs="Times New Roman"/>
+                <w:szCs w:val="24"/>
+              </w:rPr>
+            </w:pPr>
+            <w:r>
+              <w:rPr>
+                <w:rFonts w:cs="Times New Roman"/>
+                <w:szCs w:val="24"/>
+              </w:rPr>
+              <w:t>s</w:t>
+            </w:r>
           </w:p>
         </w:tc>
         <w:tc>

</xml_diff>